<commit_message>
existing user design completed
</commit_message>
<xml_diff>
--- a/Synopsis.docx
+++ b/Synopsis.docx
@@ -51,15 +51,41 @@
           <w:u w:val="single"/>
         </w:rPr>
       </w:pPr>
-    </w:p>
-    <w:p>
-      <w:pPr>
+      <w:r>
         <w:rPr>
           <w:rFonts w:asciiTheme="minorHAnsi" w:hAnsiTheme="minorHAnsi" w:cstheme="minorHAnsi"/>
           <w:sz w:val="40"/>
           <w:szCs w:val="40"/>
           <w:u w:val="single"/>
         </w:rPr>
+        <w:t>Aim:</w:t>
+      </w:r>
+    </w:p>
+    <w:p>
+      <w:pPr>
+        <w:rPr>
+          <w:rFonts w:asciiTheme="minorHAnsi" w:hAnsiTheme="minorHAnsi" w:cstheme="minorHAnsi"/>
+          <w:sz w:val="34"/>
+          <w:szCs w:val="34"/>
+        </w:rPr>
+      </w:pPr>
+      <w:r>
+        <w:rPr>
+          <w:rFonts w:asciiTheme="minorHAnsi" w:hAnsiTheme="minorHAnsi" w:cstheme="minorHAnsi"/>
+          <w:sz w:val="34"/>
+          <w:szCs w:val="34"/>
+        </w:rPr>
+        <w:t>To create a user-friendly application for the management of appointments in clinic.</w:t>
+      </w:r>
+    </w:p>
+    <w:p>
+      <w:pPr>
+        <w:rPr>
+          <w:rFonts w:asciiTheme="minorHAnsi" w:hAnsiTheme="minorHAnsi" w:cstheme="minorHAnsi"/>
+          <w:sz w:val="34"/>
+          <w:szCs w:val="34"/>
+          <w:u w:val="single"/>
+        </w:rPr>
       </w:pPr>
       <w:r>
         <w:rPr>
@@ -68,35 +94,17 @@
           <w:szCs w:val="40"/>
           <w:u w:val="single"/>
         </w:rPr>
-        <w:t>Aim:</w:t>
-      </w:r>
-    </w:p>
-    <w:p>
-      <w:pPr>
-        <w:rPr>
-          <w:rFonts w:asciiTheme="minorHAnsi" w:hAnsiTheme="minorHAnsi" w:cstheme="minorHAnsi"/>
-          <w:sz w:val="34"/>
-          <w:szCs w:val="34"/>
-        </w:rPr>
-      </w:pPr>
-      <w:r>
-        <w:rPr>
-          <w:rFonts w:asciiTheme="minorHAnsi" w:hAnsiTheme="minorHAnsi" w:cstheme="minorHAnsi"/>
-          <w:sz w:val="34"/>
-          <w:szCs w:val="34"/>
-        </w:rPr>
-        <w:t>To create a user-friendly application for the management of appointments in clinic.</w:t>
-      </w:r>
-    </w:p>
-    <w:p>
-      <w:pPr>
+        <w:t>About</w:t>
+      </w:r>
+      <w:r>
         <w:rPr>
           <w:rFonts w:asciiTheme="minorHAnsi" w:hAnsiTheme="minorHAnsi" w:cstheme="minorHAnsi"/>
           <w:sz w:val="34"/>
           <w:szCs w:val="34"/>
           <w:u w:val="single"/>
         </w:rPr>
-      </w:pPr>
+        <w:t xml:space="preserve"> </w:t>
+      </w:r>
       <w:r>
         <w:rPr>
           <w:rFonts w:asciiTheme="minorHAnsi" w:hAnsiTheme="minorHAnsi" w:cstheme="minorHAnsi"/>
@@ -104,7 +112,7 @@
           <w:szCs w:val="40"/>
           <w:u w:val="single"/>
         </w:rPr>
-        <w:t>About</w:t>
+        <w:t>the program</w:t>
       </w:r>
       <w:r>
         <w:rPr>
@@ -113,24 +121,6 @@
           <w:szCs w:val="34"/>
           <w:u w:val="single"/>
         </w:rPr>
-        <w:t xml:space="preserve"> </w:t>
-      </w:r>
-      <w:r>
-        <w:rPr>
-          <w:rFonts w:asciiTheme="minorHAnsi" w:hAnsiTheme="minorHAnsi" w:cstheme="minorHAnsi"/>
-          <w:sz w:val="40"/>
-          <w:szCs w:val="40"/>
-          <w:u w:val="single"/>
-        </w:rPr>
-        <w:t>the program</w:t>
-      </w:r>
-      <w:r>
-        <w:rPr>
-          <w:rFonts w:asciiTheme="minorHAnsi" w:hAnsiTheme="minorHAnsi" w:cstheme="minorHAnsi"/>
-          <w:sz w:val="34"/>
-          <w:szCs w:val="34"/>
-          <w:u w:val="single"/>
-        </w:rPr>
         <w:t>:</w:t>
       </w:r>
     </w:p>
@@ -158,15 +148,6 @@
         </w:rPr>
         <w:t>create a graphical user interface which improves the user friendliness. It manages the creation and storage of appointments in clinics</w:t>
       </w:r>
-    </w:p>
-    <w:p>
-      <w:pPr>
-        <w:rPr>
-          <w:rFonts w:asciiTheme="minorHAnsi" w:hAnsiTheme="minorHAnsi" w:cstheme="minorHAnsi"/>
-          <w:sz w:val="34"/>
-          <w:szCs w:val="34"/>
-        </w:rPr>
-      </w:pPr>
     </w:p>
     <w:p>
       <w:pPr>
@@ -415,7 +396,41 @@
           <w:sz w:val="34"/>
           <w:szCs w:val="34"/>
         </w:rPr>
-        <w:t>And updates the status of the appointment</w:t>
+        <w:t>a</w:t>
+      </w:r>
+      <w:r>
+        <w:rPr>
+          <w:rFonts w:asciiTheme="minorHAnsi" w:hAnsiTheme="minorHAnsi" w:cstheme="minorHAnsi"/>
+          <w:sz w:val="34"/>
+          <w:szCs w:val="34"/>
+        </w:rPr>
+        <w:t>nd updates the status of the appointment</w:t>
+      </w:r>
+    </w:p>
+    <w:p>
+      <w:pPr>
+        <w:rPr>
+          <w:rFonts w:asciiTheme="minorHAnsi" w:hAnsiTheme="minorHAnsi" w:cstheme="minorHAnsi"/>
+          <w:sz w:val="34"/>
+          <w:szCs w:val="34"/>
+        </w:rPr>
+      </w:pPr>
+    </w:p>
+    <w:p>
+      <w:pPr>
+        <w:rPr>
+          <w:rFonts w:asciiTheme="minorHAnsi" w:hAnsiTheme="minorHAnsi" w:cstheme="minorHAnsi"/>
+          <w:sz w:val="32"/>
+          <w:szCs w:val="32"/>
+        </w:rPr>
+      </w:pPr>
+      <w:r>
+        <w:rPr>
+          <w:rFonts w:asciiTheme="minorHAnsi" w:hAnsiTheme="minorHAnsi" w:cstheme="minorHAnsi"/>
+          <w:sz w:val="32"/>
+          <w:szCs w:val="32"/>
+        </w:rPr>
+        <w:t>Group:Nizam, Arun, Dheeraj</w:t>
       </w:r>
     </w:p>
     <w:sectPr>

</xml_diff>

<commit_message>
existing user screen completed
</commit_message>
<xml_diff>
--- a/Synopsis.docx
+++ b/Synopsis.docx
@@ -147,6 +147,42 @@
           <w:szCs w:val="34"/>
         </w:rPr>
         <w:t>create a graphical user interface which improves the user friendliness. It manages the creation and storage of appointments in clinics</w:t>
+      </w:r>
+    </w:p>
+    <w:p>
+      <w:pPr>
+        <w:rPr>
+          <w:rFonts w:asciiTheme="minorHAnsi" w:hAnsiTheme="minorHAnsi" w:cstheme="minorHAnsi"/>
+          <w:sz w:val="40"/>
+          <w:szCs w:val="40"/>
+          <w:u w:val="single"/>
+        </w:rPr>
+      </w:pPr>
+      <w:r>
+        <w:rPr>
+          <w:rFonts w:asciiTheme="minorHAnsi" w:hAnsiTheme="minorHAnsi" w:cstheme="minorHAnsi"/>
+          <w:sz w:val="40"/>
+          <w:szCs w:val="40"/>
+          <w:u w:val="single"/>
+        </w:rPr>
+        <w:t>Database Setup:</w:t>
+      </w:r>
+    </w:p>
+    <w:p>
+      <w:pPr>
+        <w:rPr>
+          <w:rFonts w:asciiTheme="minorHAnsi" w:hAnsiTheme="minorHAnsi" w:cstheme="minorHAnsi"/>
+          <w:sz w:val="34"/>
+          <w:szCs w:val="34"/>
+        </w:rPr>
+      </w:pPr>
+      <w:r>
+        <w:rPr>
+          <w:rFonts w:asciiTheme="minorHAnsi" w:hAnsiTheme="minorHAnsi" w:cstheme="minorHAnsi"/>
+          <w:sz w:val="34"/>
+          <w:szCs w:val="34"/>
+        </w:rPr>
+        <w:t>The program contains 2 tables in MySQL database. One stores the details of the patients like name, place, age, phone, number of visits. The second table store details of each appointment including id of the patient, reference id of the appointment, doctor name, date, time, status</w:t>
       </w:r>
     </w:p>
     <w:p>
@@ -282,6 +318,7 @@
           <w:sz w:val="34"/>
           <w:szCs w:val="34"/>
         </w:rPr>
+        <w:lastRenderedPageBreak/>
         <w:tab/>
         <w:t>Checks for a user id in the database and displays the past appointments of</w:t>
       </w:r>
@@ -435,7 +472,13 @@
     </w:p>
     <w:sectPr>
       <w:pgSz w:w="11906" w:h="16838" w:code="9"/>
-      <w:pgMar w:top="432" w:right="432" w:bottom="432" w:left="432" w:header="709" w:footer="709" w:gutter="0"/>
+      <w:pgMar w:top="1440" w:right="1440" w:bottom="1440" w:left="1440" w:header="709" w:footer="709" w:gutter="0"/>
+      <w:pgBorders w:offsetFrom="page">
+        <w:top w:val="single" w:sz="4" w:space="24" w:color="auto"/>
+        <w:left w:val="single" w:sz="4" w:space="24" w:color="auto"/>
+        <w:bottom w:val="single" w:sz="4" w:space="24" w:color="auto"/>
+        <w:right w:val="single" w:sz="4" w:space="24" w:color="auto"/>
+      </w:pgBorders>
       <w:cols w:space="708"/>
       <w:docGrid w:linePitch="360"/>
     </w:sectPr>

</xml_diff>